<commit_message>
Prevent user selecting word table container when selecting words
</commit_message>
<xml_diff>
--- a/app/static/download/Donkey population decimated by Chinese medicine demand_Discussion_Worksheet.docx
+++ b/app/static/download/Donkey population decimated by Chinese medicine demand_Discussion_Worksheet.docx
@@ -150,51 +150,7 @@
         <w:pStyle w:val="Heading3"/>
       </w:pPr>
       <w:r>
-        <w:t>Annual</w:t>
-      </w:r>
-    </w:p>
-    <w:p>
-      <w:pPr>
-        <w:pStyle w:val="Heading5"/>
-      </w:pPr>
-      <w:r>
-        <w:t>Adjective</w:t>
-      </w:r>
-    </w:p>
-    <w:p>
-      <w:pPr>
-        <w:pStyle w:val="ListBullet"/>
-        <w:ind w:left="1134"/>
-      </w:pPr>
-      <w:r>
-        <w:t>Of, for, or pertaining to a year; yearly</w:t>
-      </w:r>
-    </w:p>
-    <w:p>
-      <w:pPr>
-        <w:pStyle w:val="ListBullet"/>
-        <w:ind w:left="1134"/>
-      </w:pPr>
-      <w:r>
-        <w:t>Occurring or returning once a year</w:t>
-      </w:r>
-    </w:p>
-    <w:p>
-      <w:pPr>
-        <w:pStyle w:val="ListBullet"/>
-        <w:ind w:left="1134"/>
-      </w:pPr>
-      <w:r>
-        <w:t xml:space="preserve"> Botany. living only one growing season, as beans or corn.</w:t>
-      </w:r>
-    </w:p>
-    <w:p>
-      <w:pPr>
-        <w:pStyle w:val="ListBullet"/>
-        <w:ind w:left="1134"/>
-      </w:pPr>
-      <w:r>
-        <w:t>Performed or executed during a year</w:t>
+        <w:t>Diseases</w:t>
       </w:r>
     </w:p>
     <w:p>
@@ -211,7 +167,7 @@
         <w:ind w:left="1134"/>
       </w:pPr>
       <w:r>
-        <w:t xml:space="preserve"> Botany. a plant living only one year or season.</w:t>
+        <w:t>A disordered or incorrectly functioning organ, part, structure, or system of the body resulting from the effect of genetic or developmental errors, infection, poisons, nutritional deficiency or imbalance, toxicity, or unfavorable environmental factors; illness; sickness; ailment.</w:t>
       </w:r>
     </w:p>
     <w:p>
@@ -220,23 +176,7 @@
         <w:ind w:left="1134"/>
       </w:pPr>
       <w:r>
-        <w:t>A book, report, etc., published annually.</w:t>
-      </w:r>
-    </w:p>
-    <w:p>
-      <w:pPr>
-        <w:pStyle w:val="Heading3"/>
-      </w:pPr>
-      <w:r>
-        <w:t>Cruel</w:t>
-      </w:r>
-    </w:p>
-    <w:p>
-      <w:pPr>
-        <w:pStyle w:val="Heading5"/>
-      </w:pPr>
-      <w:r>
-        <w:t>Adjective,</w:t>
+        <w:t>Any abnormal condition in a plant that interferes with its vital physiological processes, caused by pathogenic microorganisms, parasites, unfavorable environmental, genetic, or nutritional factors, etc.</w:t>
       </w:r>
     </w:p>
     <w:p>
@@ -245,7 +185,7 @@
         <w:ind w:left="1134"/>
       </w:pPr>
       <w:r>
-        <w:t>Willfully or knowingly causing pain or distress to others.</w:t>
+        <w:t>Any harmful, depraved, or morbid condition, as of the mind or society</w:t>
       </w:r>
     </w:p>
     <w:p>
@@ -254,7 +194,15 @@
         <w:ind w:left="1134"/>
       </w:pPr>
       <w:r>
-        <w:t>Enjoying the pain or distress of others</w:t>
+        <w:t>Decomposition of a material under special circumstances</w:t>
+      </w:r>
+    </w:p>
+    <w:p>
+      <w:pPr>
+        <w:pStyle w:val="Heading5"/>
+      </w:pPr>
+      <w:r>
+        <w:t>Verb (used with object),</w:t>
       </w:r>
     </w:p>
     <w:p>
@@ -263,7 +211,23 @@
         <w:ind w:left="1134"/>
       </w:pPr>
       <w:r>
-        <w:t>Causing or marked by great pain or distress</w:t>
+        <w:t>To affect with disease; make ill.</w:t>
+      </w:r>
+    </w:p>
+    <w:p>
+      <w:pPr>
+        <w:pStyle w:val="Heading3"/>
+      </w:pPr>
+      <w:r>
+        <w:t>Hide</w:t>
+      </w:r>
+    </w:p>
+    <w:p>
+      <w:pPr>
+        <w:pStyle w:val="Heading5"/>
+      </w:pPr>
+      <w:r>
+        <w:t>Verb (used with object),</w:t>
       </w:r>
     </w:p>
     <w:p>
@@ -272,23 +236,7 @@
         <w:ind w:left="1134"/>
       </w:pPr>
       <w:r>
-        <w:t>Rigid; stern; strict; unrelentingly severe.</w:t>
-      </w:r>
-    </w:p>
-    <w:p>
-      <w:pPr>
-        <w:pStyle w:val="Heading3"/>
-      </w:pPr>
-      <w:r>
-        <w:t>Import</w:t>
-      </w:r>
-    </w:p>
-    <w:p>
-      <w:pPr>
-        <w:pStyle w:val="Heading5"/>
-      </w:pPr>
-      <w:r>
-        <w:t>Verb (used with object)</w:t>
+        <w:t>To conceal from sight; prevent from being seen or discovered</w:t>
       </w:r>
     </w:p>
     <w:p>
@@ -297,7 +245,7 @@
         <w:ind w:left="1134"/>
       </w:pPr>
       <w:r>
-        <w:t>To bring in (merchandise, commodities, workers, etc.) from a foreign country for use, sale, processing, reexport, or services.</w:t>
+        <w:t>To obstruct the view of; cover up</w:t>
       </w:r>
     </w:p>
     <w:p>
@@ -306,7 +254,15 @@
         <w:ind w:left="1134"/>
       </w:pPr>
       <w:r>
-        <w:t>To bring or introduce from one use, connection, or relation into another</w:t>
+        <w:t>To conceal from knowledge or exposure; keep secret</w:t>
+      </w:r>
+    </w:p>
+    <w:p>
+      <w:pPr>
+        <w:pStyle w:val="Heading5"/>
+      </w:pPr>
+      <w:r>
+        <w:t>Verb (used without object),</w:t>
       </w:r>
     </w:p>
     <w:p>
@@ -315,24 +271,7 @@
         <w:ind w:left="1134"/>
       </w:pPr>
       <w:r>
-        <w:t>To convey as meaning or implication; signify</w:t>
-      </w:r>
-    </w:p>
-    <w:p>
-      <w:pPr>
-        <w:pStyle w:val="Heading5"/>
-      </w:pPr>
-      <w:r>
-        <w:t>Verb (used without object)</w:t>
-      </w:r>
-    </w:p>
-    <w:p>
-      <w:pPr>
-        <w:pStyle w:val="ListBullet"/>
-        <w:ind w:left="1134"/>
-      </w:pPr>
-      <w:r>
-        <w:t>To be of consequence or importance; to matter</w:t>
+        <w:t>To conceal oneself; lie concealed</w:t>
       </w:r>
     </w:p>
     <w:p>
@@ -349,7 +288,15 @@
         <w:ind w:left="1134"/>
       </w:pPr>
       <w:r>
-        <w:t>Something that is imported from abroad; an imported commodity or article.</w:t>
+        <w:t xml:space="preserve"> British. a place of concealment for hunting or observing wildlife; hunting blind.</w:t>
+      </w:r>
+    </w:p>
+    <w:p>
+      <w:pPr>
+        <w:pStyle w:val="Heading5"/>
+      </w:pPr>
+      <w:r>
+        <w:t>Verb phrases</w:t>
       </w:r>
     </w:p>
     <w:p>
@@ -358,7 +305,7 @@
         <w:ind w:left="1134"/>
       </w:pPr>
       <w:r>
-        <w:t>The act of importing or bringing in; importation, as of goods from abroad</w:t>
+        <w:t xml:space="preserve"> hide out, to go into or remain in hiding</w:t>
       </w:r>
     </w:p>
     <w:p>
@@ -366,7 +313,7 @@
         <w:pStyle w:val="Heading3"/>
       </w:pPr>
       <w:r>
-        <w:t>Report</w:t>
+        <w:t>Products</w:t>
       </w:r>
     </w:p>
     <w:p>
@@ -383,7 +330,7 @@
         <w:ind w:left="1134"/>
       </w:pPr>
       <w:r>
-        <w:t>An account or statement describing in detail an event, situation, or the like, usually as the result of observation, inquiry, etc.</w:t>
+        <w:t>A thing produced by labor</w:t>
       </w:r>
     </w:p>
     <w:p>
@@ -392,15 +339,7 @@
         <w:ind w:left="1134"/>
       </w:pPr>
       <w:r>
-        <w:t>A statement or announcement.</w:t>
-      </w:r>
-    </w:p>
-    <w:p>
-      <w:pPr>
-        <w:pStyle w:val="Heading5"/>
-      </w:pPr>
-      <w:r>
-        <w:t>Verb (used with object)</w:t>
+        <w:t>A person or thing produced by or resulting from a process, as a natural, social, or historical one; result</w:t>
       </w:r>
     </w:p>
     <w:p>
@@ -409,7 +348,7 @@
         <w:ind w:left="1134"/>
       </w:pPr>
       <w:r>
-        <w:t>To carry and repeat, as an answer or message; repeat, as what one has heard.</w:t>
+        <w:t>The totality of goods or services that a company makes available; output</w:t>
       </w:r>
     </w:p>
     <w:p>
@@ -418,15 +357,7 @@
         <w:ind w:left="1134"/>
       </w:pPr>
       <w:r>
-        <w:t>To relate, as what has been learned by observation or investigation.</w:t>
-      </w:r>
-    </w:p>
-    <w:p>
-      <w:pPr>
-        <w:pStyle w:val="Heading5"/>
-      </w:pPr>
-      <w:r>
-        <w:t>Verb (used without object)</w:t>
+        <w:t xml:space="preserve"> Chemistry. a substance obtained from another substance through chemical change.</w:t>
       </w:r>
     </w:p>
     <w:p>
@@ -435,7 +366,23 @@
         <w:ind w:left="1134"/>
       </w:pPr>
       <w:r>
-        <w:t>To prepare, make, or submit a report of something observed, investigated, or the like.</w:t>
+        <w:t xml:space="preserve"> Mathematics.  the result obtained by multiplying two or more quantities together. intersection(def 3a).</w:t>
+      </w:r>
+    </w:p>
+    <w:p>
+      <w:pPr>
+        <w:pStyle w:val="Heading3"/>
+      </w:pPr>
+      <w:r>
+        <w:t>Slaughterhouses</w:t>
+      </w:r>
+    </w:p>
+    <w:p>
+      <w:pPr>
+        <w:pStyle w:val="Heading5"/>
+      </w:pPr>
+      <w:r>
+        <w:t>Noun,</w:t>
       </w:r>
     </w:p>
     <w:p>
@@ -444,7 +391,7 @@
         <w:ind w:left="1134"/>
       </w:pPr>
       <w:r>
-        <w:t>To serve or work as a reporter, as for a newspaper.</w:t>
+        <w:t>A building or place where animals are butchered for food; abattoir.</w:t>
       </w:r>
     </w:p>
     <w:p>
@@ -452,7 +399,7 @@
         <w:pStyle w:val="Heading3"/>
       </w:pPr>
       <w:r>
-        <w:t>Sourcing</w:t>
+        <w:t>Years</w:t>
       </w:r>
     </w:p>
     <w:p>
@@ -469,7 +416,52 @@
         <w:ind w:left="1134"/>
       </w:pPr>
       <w:r>
-        <w:t>The buying of components of a product from an outside supplier, often one located abroad</w:t>
+        <w:t>A period of 365 or 366 days, in the Gregorian calendar, divided into 12 calendar months, now reckoned as beginning Jan. 1 and ending Dec. 31 (calendar year or civil year).Compare common year, leap year.</w:t>
+      </w:r>
+    </w:p>
+    <w:p>
+      <w:pPr>
+        <w:pStyle w:val="ListBullet"/>
+        <w:ind w:left="1134"/>
+      </w:pPr>
+      <w:r>
+        <w:t>A period of approximately the same length in other calendars.</w:t>
+      </w:r>
+    </w:p>
+    <w:p>
+      <w:pPr>
+        <w:pStyle w:val="ListBullet"/>
+        <w:ind w:left="1134"/>
+      </w:pPr>
+      <w:r>
+        <w:t>A space of 12 calendar months calculated from any point</w:t>
+      </w:r>
+    </w:p>
+    <w:p>
+      <w:pPr>
+        <w:pStyle w:val="ListBullet"/>
+        <w:ind w:left="1134"/>
+      </w:pPr>
+      <w:r>
+        <w:t xml:space="preserve"> Astronomy. Also called lunar year. a division of time equal to 12 lunar months.Also called astronomical year, equinoctial year, solar year, tropical year. a division of time equal to about 365 days, 5 hours, 48 minutes, and 46 seconds, representing the interval between one vernal equinox and the next.Also called sidereal year. a division of time equal to the equinoctial year plus 20 minutes, representing the time required for the earth to complete one revolution around the sun, measured with relation to the fixed stars.Compare anomalistic year.</w:t>
+      </w:r>
+    </w:p>
+    <w:p>
+      <w:pPr>
+        <w:pStyle w:val="ListBullet"/>
+        <w:ind w:left="1134"/>
+      </w:pPr>
+      <w:r>
+        <w:t>The time in which any planet completes a revolution round the sun</w:t>
+      </w:r>
+    </w:p>
+    <w:p>
+      <w:pPr>
+        <w:pStyle w:val="ListBullet"/>
+        <w:ind w:left="1134"/>
+      </w:pPr>
+      <w:r>
+        <w:t>A full round of the seasons.</w:t>
       </w:r>
     </w:p>
     <w:p>
@@ -500,185 +492,208 @@
         <w:ind w:left="283"/>
       </w:pPr>
       <w:r>
-        <w:t>1:  (CNN)Donkey populations are under serious ____________ due to ______ demand ______ their ____________ which are used in traditional Chinese __________________ __________________ ____ a new report.</w:t>
+        <w:t>-:  ______________________ populations ______ under serious ____________ due ____ the demand for __________ ____________ __________ are used in traditional ______________ medicine, according to a new report.</w:t>
       </w:r>
     </w:p>
+    <w:p/>
     <w:p>
       <w:pPr>
         <w:ind w:left="283"/>
       </w:pPr>
       <w:r>
-        <w:t>2: Gelatin produced from donkey hide is a ______ ____________________ of one of China's ________________ traditional __________________ known ____ ejiao, __________ is used to __________ a range of ________________ ________ colds ____ insomnia.</w:t>
+        <w:t>-: Gelatin produced ________ donkey ________ ____ a ______ ingredient ____ ______ of ______________ favorite traditional remedies, known as ejiao, which is used to __________ a range of ailments ________ colds to insomnia.</w:t>
       </w:r>
     </w:p>
+    <w:p/>
     <w:p>
       <w:pPr>
         <w:ind w:left="283"/>
       </w:pPr>
       <w:r>
-        <w:t>3: With ________ under 5 ______________ skins needed ever year for ejiao ______________________ the industry __________ need more ________ ________ the ______________ current donkeys over the ________ ________ __________ to meet demand, __________________ to a report ________ ______ Donkey Sanctuary.</w:t>
+        <w:t>-: With just under 5 million skins ____________ ________ ________ ______ __________ ______________________ ______ industry __________ need more ________ half the world's ______________ donkeys over the ________ five years ____ meet demand, according to a report from ______ Donkey Sanctuary.</w:t>
       </w:r>
     </w:p>
+    <w:p/>
     <w:p>
       <w:pPr>
         <w:ind w:left="283"/>
       </w:pPr>
       <w:r>
-        <w:t>4: ____ ______ ________ six __________ ______ ejiao industry has grown rapidly due to increased demand ______ price rises, with ____________ production increasing from 3,200 tonnes ____ ________ ____ 5,600 tonnes in 2016, according ____ The ____________ Sanctuary.</w:t>
+        <w:t>-: In the past ______ __________ the __________ industry has grown ______________ ______ ____ __________________ ____________ and price rises, with annual production ____________________ ________ __________ tonnes in 2013 to 5,600 tonnes ____ 2016, according to The Donkey Sanctuary.</w:t>
       </w:r>
     </w:p>
+    <w:p/>
     <w:p>
       <w:pPr>
         <w:ind w:left="283"/>
       </w:pPr>
       <w:r>
-        <w:t>5: To meet ______________ ______________ businesses ________ about 4.8 ______________ donkey hides per year.</w:t>
+        <w:t>-: To ________ ______________ Chinese businesses ________ about 4.8 million ____________ hides per year.</w:t>
       </w:r>
     </w:p>
+    <w:p/>
     <w:p>
       <w:pPr>
         <w:ind w:left="283"/>
       </w:pPr>
       <w:r>
-        <w:t>6: Donkey populations in China ________ collapsed 76% since 1992, ____ ______ industry ______ ____________ to foreign ____________________ ________________________ ____ Africa, Asia and South America, says ______ organization.</w:t>
+        <w:t>-: Donkey populations in China have collapsed 76% since __________ ____ the ________________ has ____________ ____ ______________ suppliers, particularly in ______________ Asia ______ __________ America, says the organization.</w:t>
       </w:r>
     </w:p>
+    <w:p/>
     <w:p>
       <w:pPr>
         <w:ind w:left="283"/>
       </w:pPr>
       <w:r>
-        <w:t>7: Brazil has seen a ______ reduction in donkey populations __________ 2007, compared to ______ in ________________ and ______ in Kyrgyzstan.</w:t>
+        <w:t>-: Brazil ______ seen a 28% reduction in donkey populations __________ 2007, compared ____ ______ in Botswana ______ ______ in Kyrgyzstan.</w:t>
       </w:r>
     </w:p>
+    <w:p/>
     <w:p>
       <w:pPr>
         <w:ind w:left="283"/>
       </w:pPr>
       <w:r>
-        <w:t>8: In response The Donkey __________________ is pressing for ______ urgent halt to the ______________ ______________________ ____________ trade in donkey skins ____________ ______________ ______ virtually wiped out ____ some areas."</w:t>
+        <w:t>-: In response ______ Donkey Sanctuary is pressing for "an urgent halt to ______ ______________ unregulated ____________ __________ in ____________ skins ____________ donkeys are __________________ __________ out in some areas."</w:t>
       </w:r>
     </w:p>
+    <w:p/>
     <w:p>
       <w:pPr>
         <w:ind w:left="283"/>
       </w:pPr>
       <w:r>
-        <w:t>9: ______ impact ____ the collapse ____ the ____________ population will ____ felt most keenly by __________ 500 million people ______ rely on ______ animals ____ some of the world's ______________ communities, according ____ the organization.</w:t>
+        <w:t>-: The impact ____ the collapse ____ the donkey population will be felt most ____________ ____ those 500 ______________ people who rely ____ the ______________ in some of ______ ______________ ______________ ________________________ according to the organization.</w:t>
       </w:r>
     </w:p>
+    <w:p/>
     <w:p>
       <w:pPr>
         <w:ind w:left="283"/>
       </w:pPr>
       <w:r>
-        <w:t xml:space="preserve">10: There are also reportedly terrible ____________ welfare abuses in ______ supply chain, the ____________ ______________ ____ ______________ are __________ stolen then transported to ______________________________ in terrible ______________________ </w:t>
+        <w:t xml:space="preserve">-: __________ ______ ________ reportedly terrible animal welfare abuses in the supply ____________ the report states, as ______________ are often ____________ then ______________________ to slaughterhouses in ________________ ______________________ </w:t>
       </w:r>
     </w:p>
+    <w:p/>
     <w:p>
       <w:pPr>
         <w:ind w:left="283"/>
       </w:pPr>
       <w:r>
-        <w:t>11: Given the scale of demand, even pregnant __________ and young ____________ as ________ as sick ______ ______________ donkeys, ______ __________ traded.</w:t>
+        <w:t>-: Given ______ __________ of demand, even ________________ mares and __________ foals, as well ____ sick and ______________ donkeys, ______ being traded.</w:t>
       </w:r>
     </w:p>
+    <w:p/>
     <w:p>
       <w:pPr>
         <w:ind w:left="283"/>
       </w:pPr>
       <w:r>
-        <w:t>12: ______ ____________ reveals ________ ______ trade also presents biosecurity risks, with unhygienic practices encouraging the ____________ ____ diseases ________ as anthrax, tetanus and ____________ flu.</w:t>
+        <w:t>-: The ____________ ______________ that the trade ________ presents biosecurity risks, with ____________________ __________________ encouraging ______ spread of ________________ such as ________________ tetanus and equine flu.</w:t>
       </w:r>
     </w:p>
+    <w:p/>
     <w:p>
       <w:pPr>
         <w:ind w:left="283"/>
       </w:pPr>
       <w:r>
-        <w:t>13: "This is __________________ ____ an ________________ and ________________________ scale," said Mike Baker, chief __________________ ____ The Donkey Sanctuary.</w:t>
+        <w:t>-: "This ____ __________________ ____ an ________________ and ________________________ scale," ________ Mike Baker, chief executive of The Donkey Sanctuary.</w:t>
       </w:r>
     </w:p>
+    <w:p/>
     <w:p>
       <w:pPr>
         <w:ind w:left="283"/>
       </w:pPr>
       <w:r>
-        <w:t>14: __________ suffering ____ not just ________________ ____ donkeys ____ it also __________________ the livelihood of millions of people."</w:t>
+        <w:t>-: __________ suffering is not just ________________ to donkeys as ____ also __________________ the livelihood ____ ________________ of people."</w:t>
       </w:r>
     </w:p>
+    <w:p/>
     <w:p>
       <w:pPr>
         <w:ind w:left="283"/>
       </w:pPr>
       <w:r>
-        <w:t>15: The Donkey __________________ is pressing for ejiao __________________________ to switch ____ artificially-grown ____________________________ collagen, rather ________ hides.</w:t>
+        <w:t>-: The ____________ Sanctuary ____ pressing ______ ejiao manufacturers to switch to artificially-grown donkey-derived __________________ ____________ than hides.</w:t>
       </w:r>
     </w:p>
+    <w:p/>
     <w:p>
       <w:pPr>
         <w:ind w:left="283"/>
       </w:pPr>
       <w:r>
-        <w:t>16: China should ________ suspend the import of ________________ __________________ ____ the organization.</w:t>
+        <w:t>-: __________ should also ______________ the ____________ of donkeys, according to ______ organization.</w:t>
       </w:r>
     </w:p>
+    <w:p/>
     <w:p>
       <w:pPr>
         <w:ind w:left="283"/>
       </w:pPr>
       <w:r>
-        <w:t>17: ______ ________________ ____ ______________ Herbal Medicine ______________ __________ regulates traditional Chinese ____________ ________________ in the UK, said it condemns ______ use of substances that ________________ animals or subject them to cruel practices.</w:t>
+        <w:t>-: ______ Register of Chinese Herbal ________________ (RCHM), __________ regulates ______________________ Chinese herbal medicine in the UK, ________ ____ ________________ the use ____ substances that ________________ animals or ______________ them to cruel practices.</w:t>
       </w:r>
     </w:p>
+    <w:p/>
     <w:p>
       <w:pPr>
         <w:ind w:left="283"/>
       </w:pPr>
       <w:r>
-        <w:t>18: The organization recognizes ______ outcry over unethical sourcing of ____________ hides, said ________ ______________ ____________ Martin ________ in a statement.</w:t>
+        <w:t>-: The organization recognizes ______ outcry over unethical sourcing of donkey ____________ said RCHM ______________ member ____________ ________ ____ a statement.</w:t>
       </w:r>
     </w:p>
+    <w:p/>
     <w:p>
       <w:pPr>
         <w:ind w:left="283"/>
       </w:pPr>
       <w:r>
-        <w:t>19: ______________ such gelatin ________________ ________ __________ __________________ uses, their use in ____________ Chinese medicine practice is unnecessary ______ unethical using current ____________________ said John.</w:t>
+        <w:t>-: "Whilst ________ ______________ products ________ their __________________ uses, __________ ______ in modern Chinese medicine ________________ is unnecessary and unethical using current sourcing," ________ John.</w:t>
       </w:r>
     </w:p>
+    <w:p/>
     <w:p>
       <w:pPr>
         <w:ind w:left="283"/>
       </w:pPr>
       <w:r>
-        <w:t>20: Gelatin from beef, pork ____ ______________ ______ be used ____ an alternative, added John, __________ vegetarians ______ use certain __________ ____ seaweeds and herbs.</w:t>
+        <w:t>-: Gelatin from beef, pork or ______________ can ____ used ____ ____ alternative, __________ John, while vegetarians can ______ ______________ kinds of ________________ and herbs.</w:t>
       </w:r>
     </w:p>
+    <w:p/>
     <w:p>
       <w:pPr>
         <w:ind w:left="283"/>
       </w:pPr>
       <w:r>
-        <w:t>21: ______________ rapid industrialization and ________ away from traditional agriculture ______ ______ country's donkey ____________________ ______________ in recent decades.</w:t>
+        <w:t>-: ______________ rapid __________________________________ ______ move away ________ traditional agriculture saw ______ country's ____________ population plummet in recent decades.</w:t>
       </w:r>
     </w:p>
+    <w:p/>
     <w:p>
       <w:pPr>
         <w:ind w:left="283"/>
       </w:pPr>
       <w:r>
-        <w:t>22: Traders ______________ to ________ elsewhere for hides, buying up ________ __________ ______________ of animals ________ ______________________ such as __________ ______ Burkina ________ banned ______ sale of donkeys to China due to environmental and economic problems.</w:t>
+        <w:t>-: Traders started to ________ elsewhere for ____________ buying ____ such large ______________ ____ animals that governments such ____ Niger ______ ______________ Faso banned the sale ____ donkeys ____ China ______ to environmental and economic problems.</w:t>
       </w:r>
     </w:p>
+    <w:p/>
     <w:p>
       <w:pPr>
         <w:ind w:left="283"/>
       </w:pPr>
       <w:r>
-        <w:t>23: ____ ______ ____ countries have taken action to protect __________ donkey populations, according to The ____________ Sanctuary.</w:t>
+        <w:t>-: So far ____ __________________ ________ taken action to ______________ their donkey populations, __________________ to The Donkey Sanctuary.</w:t>
       </w:r>
     </w:p>
+    <w:p/>
     <w:p>
       <w:r>
         <w:br w:type="page"/>

</xml_diff>

<commit_message>
Make cosmetic changes to page, and restructure index page
</commit_message>
<xml_diff>
--- a/app/static/download/Donkey population decimated by Chinese medicine demand_Discussion_Worksheet.docx
+++ b/app/static/download/Donkey population decimated by Chinese medicine demand_Discussion_Worksheet.docx
@@ -150,7 +150,7 @@
         <w:pStyle w:val="Heading3"/>
       </w:pPr>
       <w:r>
-        <w:t>Diseases</w:t>
+        <w:t>China</w:t>
       </w:r>
     </w:p>
     <w:p>
@@ -167,7 +167,7 @@
         <w:ind w:left="1134"/>
       </w:pPr>
       <w:r>
-        <w:t>A disordered or incorrectly functioning organ, part, structure, or system of the body resulting from the effect of genetic or developmental errors, infection, poisons, nutritional deficiency or imbalance, toxicity, or unfavorable environmental factors; illness; sickness; ailment.</w:t>
+        <w:t>A translucent ceramic material, biscuit-fired at a high temperature, its glaze fired at a low temperature.</w:t>
       </w:r>
     </w:p>
     <w:p>
@@ -176,7 +176,7 @@
         <w:ind w:left="1134"/>
       </w:pPr>
       <w:r>
-        <w:t>Any abnormal condition in a plant that interferes with its vital physiological processes, caused by pathogenic microorganisms, parasites, unfavorable environmental, genetic, or nutritional factors, etc.</w:t>
+        <w:t>Any porcelain ware.</w:t>
       </w:r>
     </w:p>
     <w:p>
@@ -185,7 +185,7 @@
         <w:ind w:left="1134"/>
       </w:pPr>
       <w:r>
-        <w:t>Any harmful, depraved, or morbid condition, as of the mind or society</w:t>
+        <w:t>Plates, cups, saucers, etc., collectively.</w:t>
       </w:r>
     </w:p>
     <w:p>
@@ -194,7 +194,421 @@
         <w:ind w:left="1134"/>
       </w:pPr>
       <w:r>
-        <w:t>Decomposition of a material under special circumstances</w:t>
+        <w:t>Figurines made of porcelain or ceramic material, collectively</w:t>
+      </w:r>
+    </w:p>
+    <w:p>
+      <w:pPr>
+        <w:pStyle w:val="Heading5"/>
+      </w:pPr>
+      <w:r>
+        <w:t>Adjective</w:t>
+      </w:r>
+    </w:p>
+    <w:p>
+      <w:pPr>
+        <w:pStyle w:val="ListBullet"/>
+        <w:ind w:left="1134"/>
+      </w:pPr>
+      <w:r>
+        <w:t>Made of china.</w:t>
+      </w:r>
+    </w:p>
+    <w:p>
+      <w:pPr>
+        <w:pStyle w:val="ListBullet"/>
+        <w:ind w:left="1134"/>
+      </w:pPr>
+      <w:r>
+        <w:t>Indicating the twentieth event of a series, as a wedding anniversary.</w:t>
+      </w:r>
+    </w:p>
+    <w:p>
+      <w:pPr>
+        <w:pStyle w:val="Heading3"/>
+      </w:pPr>
+      <w:r>
+        <w:t>Demand</w:t>
+      </w:r>
+    </w:p>
+    <w:p>
+      <w:pPr>
+        <w:pStyle w:val="Heading5"/>
+      </w:pPr>
+      <w:r>
+        <w:t>Verb (used with object)</w:t>
+      </w:r>
+    </w:p>
+    <w:p>
+      <w:pPr>
+        <w:pStyle w:val="ListBullet"/>
+        <w:ind w:left="1134"/>
+      </w:pPr>
+      <w:r>
+        <w:t>To ask for with proper authority; claim as a right</w:t>
+      </w:r>
+    </w:p>
+    <w:p>
+      <w:pPr>
+        <w:pStyle w:val="ListBullet"/>
+        <w:ind w:left="1134"/>
+      </w:pPr>
+      <w:r>
+        <w:t>To ask for peremptorily or urgently</w:t>
+      </w:r>
+    </w:p>
+    <w:p>
+      <w:pPr>
+        <w:pStyle w:val="Heading5"/>
+      </w:pPr>
+      <w:r>
+        <w:t>Verb (used without object)</w:t>
+      </w:r>
+    </w:p>
+    <w:p>
+      <w:pPr>
+        <w:pStyle w:val="ListBullet"/>
+        <w:ind w:left="1134"/>
+      </w:pPr>
+      <w:r>
+        <w:t>To make a demand; inquire; ask.</w:t>
+      </w:r>
+    </w:p>
+    <w:p>
+      <w:pPr>
+        <w:pStyle w:val="Heading5"/>
+      </w:pPr>
+      <w:r>
+        <w:t>Noun</w:t>
+      </w:r>
+    </w:p>
+    <w:p>
+      <w:pPr>
+        <w:pStyle w:val="ListBullet"/>
+        <w:ind w:left="1134"/>
+      </w:pPr>
+      <w:r>
+        <w:t>The act of demanding.</w:t>
+      </w:r>
+    </w:p>
+    <w:p>
+      <w:pPr>
+        <w:pStyle w:val="ListBullet"/>
+        <w:ind w:left="1134"/>
+      </w:pPr>
+      <w:r>
+        <w:t>Something that is demanded.</w:t>
+      </w:r>
+    </w:p>
+    <w:p>
+      <w:pPr>
+        <w:pStyle w:val="ListBullet"/>
+        <w:ind w:left="1134"/>
+      </w:pPr>
+      <w:r>
+        <w:t>An urgent or pressing requirement</w:t>
+      </w:r>
+    </w:p>
+    <w:p>
+      <w:pPr>
+        <w:pStyle w:val="Heading3"/>
+      </w:pPr>
+      <w:r>
+        <w:t>Enormous</w:t>
+      </w:r>
+    </w:p>
+    <w:p>
+      <w:pPr>
+        <w:pStyle w:val="Heading5"/>
+      </w:pPr>
+      <w:r>
+        <w:t>Adjective</w:t>
+      </w:r>
+    </w:p>
+    <w:p>
+      <w:pPr>
+        <w:pStyle w:val="ListBullet"/>
+        <w:ind w:left="1134"/>
+      </w:pPr>
+      <w:r>
+        <w:t>Greatly exceeding the common size, extent, etc.; huge; immense</w:t>
+      </w:r>
+    </w:p>
+    <w:p>
+      <w:pPr>
+        <w:pStyle w:val="ListBullet"/>
+        <w:ind w:left="1134"/>
+      </w:pPr>
+      <w:r>
+        <w:t>Outrageous or atrocious</w:t>
+      </w:r>
+    </w:p>
+    <w:p>
+      <w:pPr>
+        <w:pStyle w:val="Heading3"/>
+      </w:pPr>
+      <w:r>
+        <w:t>Executive</w:t>
+      </w:r>
+    </w:p>
+    <w:p>
+      <w:pPr>
+        <w:pStyle w:val="Heading5"/>
+      </w:pPr>
+      <w:r>
+        <w:t>Noun</w:t>
+      </w:r>
+    </w:p>
+    <w:p>
+      <w:pPr>
+        <w:pStyle w:val="ListBullet"/>
+        <w:ind w:left="1134"/>
+      </w:pPr>
+      <w:r>
+        <w:t>A person or group of persons having administrative or supervisory authority in an organization.</w:t>
+      </w:r>
+    </w:p>
+    <w:p>
+      <w:pPr>
+        <w:pStyle w:val="ListBullet"/>
+        <w:ind w:left="1134"/>
+      </w:pPr>
+      <w:r>
+        <w:t>The person or persons in whom the supreme executive power of a government is vested.</w:t>
+      </w:r>
+    </w:p>
+    <w:p>
+      <w:pPr>
+        <w:pStyle w:val="ListBullet"/>
+        <w:ind w:left="1134"/>
+      </w:pPr>
+      <w:r>
+        <w:t>The executive branch of a government.</w:t>
+      </w:r>
+    </w:p>
+    <w:p>
+      <w:pPr>
+        <w:pStyle w:val="Heading5"/>
+      </w:pPr>
+      <w:r>
+        <w:t>Adjective</w:t>
+      </w:r>
+    </w:p>
+    <w:p>
+      <w:pPr>
+        <w:pStyle w:val="ListBullet"/>
+        <w:ind w:left="1134"/>
+      </w:pPr>
+      <w:r>
+        <w:t>Of, relating to, or suited for carrying out plans, duties, etc.</w:t>
+      </w:r>
+    </w:p>
+    <w:p>
+      <w:pPr>
+        <w:pStyle w:val="ListBullet"/>
+        <w:ind w:left="1134"/>
+      </w:pPr>
+      <w:r>
+        <w:t>Pertaining to or charged with the execution of laws and policies or the administration of public affairs</w:t>
+      </w:r>
+    </w:p>
+    <w:p>
+      <w:pPr>
+        <w:pStyle w:val="ListBullet"/>
+        <w:ind w:left="1134"/>
+      </w:pPr>
+      <w:r>
+        <w:t>Designed for, used by, or suitable for executives</w:t>
+      </w:r>
+    </w:p>
+    <w:p>
+      <w:pPr>
+        <w:pStyle w:val="Heading3"/>
+      </w:pPr>
+      <w:r>
+        <w:t>Member</w:t>
+      </w:r>
+    </w:p>
+    <w:p>
+      <w:pPr>
+        <w:pStyle w:val="Heading5"/>
+      </w:pPr>
+      <w:r>
+        <w:t>Noun</w:t>
+      </w:r>
+    </w:p>
+    <w:p>
+      <w:pPr>
+        <w:pStyle w:val="ListBullet"/>
+        <w:ind w:left="1134"/>
+      </w:pPr>
+      <w:r>
+        <w:t>A person, animal, plant, group, etc., that is part of a society, party, community, taxon, or other body.</w:t>
+      </w:r>
+    </w:p>
+    <w:p>
+      <w:pPr>
+        <w:pStyle w:val="ListBullet"/>
+        <w:ind w:left="1134"/>
+      </w:pPr>
+      <w:r>
+        <w:t xml:space="preserve"> Government.  a member of Congress, especially of the House of Representatives. a member of the British Parliament, especially of the House of Commons. any member of a legislative body.</w:t>
+      </w:r>
+    </w:p>
+    <w:p>
+      <w:pPr>
+        <w:pStyle w:val="ListBullet"/>
+        <w:ind w:left="1134"/>
+      </w:pPr>
+      <w:r>
+        <w:t>A part or organ of an animal body; a limb, as a leg, arm, or wing.</w:t>
+      </w:r>
+    </w:p>
+    <w:p>
+      <w:pPr>
+        <w:pStyle w:val="ListBullet"/>
+        <w:ind w:left="1134"/>
+      </w:pPr>
+      <w:r>
+        <w:t xml:space="preserve"> Botany. a structural entity of a plant body.</w:t>
+      </w:r>
+    </w:p>
+    <w:p>
+      <w:pPr>
+        <w:pStyle w:val="ListBullet"/>
+        <w:ind w:left="1134"/>
+      </w:pPr>
+      <w:r>
+        <w:t>The penis.</w:t>
+      </w:r>
+    </w:p>
+    <w:p>
+      <w:pPr>
+        <w:pStyle w:val="Heading5"/>
+      </w:pPr>
+      <w:r>
+        <w:t>Adjective</w:t>
+      </w:r>
+    </w:p>
+    <w:p>
+      <w:pPr>
+        <w:pStyle w:val="ListBullet"/>
+        <w:ind w:left="1134"/>
+      </w:pPr>
+      <w:r>
+        <w:t>Being a member of or having membership in an association, organization, etc.</w:t>
+      </w:r>
+    </w:p>
+    <w:p>
+      <w:pPr>
+        <w:pStyle w:val="Heading3"/>
+      </w:pPr>
+      <w:r>
+        <w:t>Modern</w:t>
+      </w:r>
+    </w:p>
+    <w:p>
+      <w:pPr>
+        <w:pStyle w:val="Heading5"/>
+      </w:pPr>
+      <w:r>
+        <w:t>Adjective</w:t>
+      </w:r>
+    </w:p>
+    <w:p>
+      <w:pPr>
+        <w:pStyle w:val="ListBullet"/>
+        <w:ind w:left="1134"/>
+      </w:pPr>
+      <w:r>
+        <w:t>Of or relating to present and recent time; not ancient or remote</w:t>
+      </w:r>
+    </w:p>
+    <w:p>
+      <w:pPr>
+        <w:pStyle w:val="ListBullet"/>
+        <w:ind w:left="1134"/>
+      </w:pPr>
+      <w:r>
+        <w:t>Characteristic of present and recent time; contemporary; not antiquated or obsolete</w:t>
+      </w:r>
+    </w:p>
+    <w:p>
+      <w:pPr>
+        <w:pStyle w:val="ListBullet"/>
+        <w:ind w:left="1134"/>
+      </w:pPr>
+      <w:r>
+        <w:t>Of or relating to the historical period following the Middle Ages</w:t>
+      </w:r>
+    </w:p>
+    <w:p>
+      <w:pPr>
+        <w:pStyle w:val="ListBullet"/>
+        <w:ind w:left="1134"/>
+      </w:pPr>
+      <w:r>
+        <w:t>Of, relating to, or characteristic of contemporary styles of art, literature, music, etc., that reject traditionally accepted or sanctioned forms and emphasize individual experimentation and sensibility.</w:t>
+      </w:r>
+    </w:p>
+    <w:p>
+      <w:pPr>
+        <w:pStyle w:val="Heading5"/>
+      </w:pPr>
+      <w:r>
+        <w:t>Noun</w:t>
+      </w:r>
+    </w:p>
+    <w:p>
+      <w:pPr>
+        <w:pStyle w:val="ListBullet"/>
+        <w:ind w:left="1134"/>
+      </w:pPr>
+      <w:r>
+        <w:t>A person of modern times.</w:t>
+      </w:r>
+    </w:p>
+    <w:p>
+      <w:pPr>
+        <w:pStyle w:val="ListBullet"/>
+        <w:ind w:left="1134"/>
+      </w:pPr>
+      <w:r>
+        <w:t>A person whose views and tastes are modern.</w:t>
+      </w:r>
+    </w:p>
+    <w:p>
+      <w:pPr>
+        <w:pStyle w:val="Heading3"/>
+      </w:pPr>
+      <w:r>
+        <w:t>Practices</w:t>
+      </w:r>
+    </w:p>
+    <w:p>
+      <w:pPr>
+        <w:pStyle w:val="Heading5"/>
+      </w:pPr>
+      <w:r>
+        <w:t>Noun</w:t>
+      </w:r>
+    </w:p>
+    <w:p>
+      <w:pPr>
+        <w:pStyle w:val="ListBullet"/>
+        <w:ind w:left="1134"/>
+      </w:pPr>
+      <w:r>
+        <w:t>Habitual or customary performance; operation</w:t>
+      </w:r>
+    </w:p>
+    <w:p>
+      <w:pPr>
+        <w:pStyle w:val="ListBullet"/>
+        <w:ind w:left="1134"/>
+      </w:pPr>
+      <w:r>
+        <w:t>Habit; custom</w:t>
       </w:r>
     </w:p>
     <w:p>
@@ -211,50 +625,16 @@
         <w:ind w:left="1134"/>
       </w:pPr>
       <w:r>
-        <w:t>To affect with disease; make ill.</w:t>
+        <w:t>To perform or do habitually or usually</w:t>
       </w:r>
     </w:p>
     <w:p>
       <w:pPr>
-        <w:pStyle w:val="Heading3"/>
-      </w:pPr>
-      <w:r>
-        <w:t>Hide</w:t>
-      </w:r>
-    </w:p>
-    <w:p>
-      <w:pPr>
-        <w:pStyle w:val="Heading5"/>
-      </w:pPr>
-      <w:r>
-        <w:t>Verb (used with object),</w:t>
-      </w:r>
-    </w:p>
-    <w:p>
-      <w:pPr>
         <w:pStyle w:val="ListBullet"/>
         <w:ind w:left="1134"/>
       </w:pPr>
       <w:r>
-        <w:t>To conceal from sight; prevent from being seen or discovered</w:t>
-      </w:r>
-    </w:p>
-    <w:p>
-      <w:pPr>
-        <w:pStyle w:val="ListBullet"/>
-        <w:ind w:left="1134"/>
-      </w:pPr>
-      <w:r>
-        <w:t>To obstruct the view of; cover up</w:t>
-      </w:r>
-    </w:p>
-    <w:p>
-      <w:pPr>
-        <w:pStyle w:val="ListBullet"/>
-        <w:ind w:left="1134"/>
-      </w:pPr>
-      <w:r>
-        <w:t>To conceal from knowledge or exposure; keep secret</w:t>
+        <w:t>To follow or observe habitually or customarily</w:t>
       </w:r>
     </w:p>
     <w:p>
@@ -271,7 +651,76 @@
         <w:ind w:left="1134"/>
       </w:pPr>
       <w:r>
-        <w:t>To conceal oneself; lie concealed</w:t>
+        <w:t>To do something habitually or as a practice.</w:t>
+      </w:r>
+    </w:p>
+    <w:p>
+      <w:pPr>
+        <w:pStyle w:val="ListBullet"/>
+        <w:ind w:left="1134"/>
+      </w:pPr>
+      <w:r>
+        <w:t>To pursue a profession, especially law or medicine.</w:t>
+      </w:r>
+    </w:p>
+    <w:p>
+      <w:pPr>
+        <w:pStyle w:val="Heading3"/>
+      </w:pPr>
+      <w:r>
+        <w:t>Terrible</w:t>
+      </w:r>
+    </w:p>
+    <w:p>
+      <w:pPr>
+        <w:pStyle w:val="Heading5"/>
+      </w:pPr>
+      <w:r>
+        <w:t>Adjective</w:t>
+      </w:r>
+    </w:p>
+    <w:p>
+      <w:pPr>
+        <w:pStyle w:val="ListBullet"/>
+        <w:ind w:left="1134"/>
+      </w:pPr>
+      <w:r>
+        <w:t>Distressing; severe</w:t>
+      </w:r>
+    </w:p>
+    <w:p>
+      <w:pPr>
+        <w:pStyle w:val="ListBullet"/>
+        <w:ind w:left="1134"/>
+      </w:pPr>
+      <w:r>
+        <w:t>Extremely bad; horrible</w:t>
+      </w:r>
+    </w:p>
+    <w:p>
+      <w:pPr>
+        <w:pStyle w:val="ListBullet"/>
+        <w:ind w:left="1134"/>
+      </w:pPr>
+      <w:r>
+        <w:t>Exciting terror, awe, or great fear; dreadful; awful.</w:t>
+      </w:r>
+    </w:p>
+    <w:p>
+      <w:pPr>
+        <w:pStyle w:val="ListBullet"/>
+        <w:ind w:left="1134"/>
+      </w:pPr>
+      <w:r>
+        <w:t>Formidably great</w:t>
+      </w:r>
+    </w:p>
+    <w:p>
+      <w:pPr>
+        <w:pStyle w:val="Heading3"/>
+      </w:pPr>
+      <w:r>
+        <w:t>Threat</w:t>
       </w:r>
     </w:p>
     <w:p>
@@ -288,15 +737,16 @@
         <w:ind w:left="1134"/>
       </w:pPr>
       <w:r>
-        <w:t xml:space="preserve"> British. a place of concealment for hunting or observing wildlife; hunting blind.</w:t>
+        <w:t>A declaration of an intention or determination to inflict punishment, injury, etc., in retaliation for, or conditionally upon, some action or course; menace</w:t>
       </w:r>
     </w:p>
     <w:p>
       <w:pPr>
-        <w:pStyle w:val="Heading5"/>
+        <w:pStyle w:val="ListBullet"/>
+        <w:ind w:left="1134"/>
       </w:pPr>
       <w:r>
-        <w:t>Verb phrases</w:t>
+        <w:t>An indication or warning of probable trouble</w:t>
       </w:r>
     </w:p>
     <w:p>
@@ -305,163 +755,24 @@
         <w:ind w:left="1134"/>
       </w:pPr>
       <w:r>
-        <w:t xml:space="preserve"> hide out, to go into or remain in hiding</w:t>
+        <w:t>A person or thing that threatens.</w:t>
       </w:r>
     </w:p>
     <w:p>
       <w:pPr>
-        <w:pStyle w:val="Heading3"/>
+        <w:pStyle w:val="Heading5"/>
       </w:pPr>
       <w:r>
-        <w:t>Products</w:t>
+        <w:t>Verb (used with or without object)</w:t>
       </w:r>
     </w:p>
     <w:p>
       <w:pPr>
-        <w:pStyle w:val="Heading5"/>
-      </w:pPr>
-      <w:r>
-        <w:t>Noun</w:t>
-      </w:r>
-    </w:p>
-    <w:p>
-      <w:pPr>
         <w:pStyle w:val="ListBullet"/>
         <w:ind w:left="1134"/>
       </w:pPr>
       <w:r>
-        <w:t>A thing produced by labor</w:t>
-      </w:r>
-    </w:p>
-    <w:p>
-      <w:pPr>
-        <w:pStyle w:val="ListBullet"/>
-        <w:ind w:left="1134"/>
-      </w:pPr>
-      <w:r>
-        <w:t>A person or thing produced by or resulting from a process, as a natural, social, or historical one; result</w:t>
-      </w:r>
-    </w:p>
-    <w:p>
-      <w:pPr>
-        <w:pStyle w:val="ListBullet"/>
-        <w:ind w:left="1134"/>
-      </w:pPr>
-      <w:r>
-        <w:t>The totality of goods or services that a company makes available; output</w:t>
-      </w:r>
-    </w:p>
-    <w:p>
-      <w:pPr>
-        <w:pStyle w:val="ListBullet"/>
-        <w:ind w:left="1134"/>
-      </w:pPr>
-      <w:r>
-        <w:t xml:space="preserve"> Chemistry. a substance obtained from another substance through chemical change.</w:t>
-      </w:r>
-    </w:p>
-    <w:p>
-      <w:pPr>
-        <w:pStyle w:val="ListBullet"/>
-        <w:ind w:left="1134"/>
-      </w:pPr>
-      <w:r>
-        <w:t xml:space="preserve"> Mathematics.  the result obtained by multiplying two or more quantities together. intersection(def 3a).</w:t>
-      </w:r>
-    </w:p>
-    <w:p>
-      <w:pPr>
-        <w:pStyle w:val="Heading3"/>
-      </w:pPr>
-      <w:r>
-        <w:t>Slaughterhouses</w:t>
-      </w:r>
-    </w:p>
-    <w:p>
-      <w:pPr>
-        <w:pStyle w:val="Heading5"/>
-      </w:pPr>
-      <w:r>
-        <w:t>Noun,</w:t>
-      </w:r>
-    </w:p>
-    <w:p>
-      <w:pPr>
-        <w:pStyle w:val="ListBullet"/>
-        <w:ind w:left="1134"/>
-      </w:pPr>
-      <w:r>
-        <w:t>A building or place where animals are butchered for food; abattoir.</w:t>
-      </w:r>
-    </w:p>
-    <w:p>
-      <w:pPr>
-        <w:pStyle w:val="Heading3"/>
-      </w:pPr>
-      <w:r>
-        <w:t>Years</w:t>
-      </w:r>
-    </w:p>
-    <w:p>
-      <w:pPr>
-        <w:pStyle w:val="Heading5"/>
-      </w:pPr>
-      <w:r>
-        <w:t>Noun</w:t>
-      </w:r>
-    </w:p>
-    <w:p>
-      <w:pPr>
-        <w:pStyle w:val="ListBullet"/>
-        <w:ind w:left="1134"/>
-      </w:pPr>
-      <w:r>
-        <w:t>A period of 365 or 366 days, in the Gregorian calendar, divided into 12 calendar months, now reckoned as beginning Jan. 1 and ending Dec. 31 (calendar year or civil year).Compare common year, leap year.</w:t>
-      </w:r>
-    </w:p>
-    <w:p>
-      <w:pPr>
-        <w:pStyle w:val="ListBullet"/>
-        <w:ind w:left="1134"/>
-      </w:pPr>
-      <w:r>
-        <w:t>A period of approximately the same length in other calendars.</w:t>
-      </w:r>
-    </w:p>
-    <w:p>
-      <w:pPr>
-        <w:pStyle w:val="ListBullet"/>
-        <w:ind w:left="1134"/>
-      </w:pPr>
-      <w:r>
-        <w:t>A space of 12 calendar months calculated from any point</w:t>
-      </w:r>
-    </w:p>
-    <w:p>
-      <w:pPr>
-        <w:pStyle w:val="ListBullet"/>
-        <w:ind w:left="1134"/>
-      </w:pPr>
-      <w:r>
-        <w:t xml:space="preserve"> Astronomy. Also called lunar year. a division of time equal to 12 lunar months.Also called astronomical year, equinoctial year, solar year, tropical year. a division of time equal to about 365 days, 5 hours, 48 minutes, and 46 seconds, representing the interval between one vernal equinox and the next.Also called sidereal year. a division of time equal to the equinoctial year plus 20 minutes, representing the time required for the earth to complete one revolution around the sun, measured with relation to the fixed stars.Compare anomalistic year.</w:t>
-      </w:r>
-    </w:p>
-    <w:p>
-      <w:pPr>
-        <w:pStyle w:val="ListBullet"/>
-        <w:ind w:left="1134"/>
-      </w:pPr>
-      <w:r>
-        <w:t>The time in which any planet completes a revolution round the sun</w:t>
-      </w:r>
-    </w:p>
-    <w:p>
-      <w:pPr>
-        <w:pStyle w:val="ListBullet"/>
-        <w:ind w:left="1134"/>
-      </w:pPr>
-      <w:r>
-        <w:t>A full round of the seasons.</w:t>
+        <w:t xml:space="preserve"> Archaic. to threaten.</w:t>
       </w:r>
     </w:p>
     <w:p>
@@ -492,7 +803,7 @@
         <w:ind w:left="283"/>
       </w:pPr>
       <w:r>
-        <w:t>-:  ______________________ populations ______ under serious ____________ due ____ the demand for __________ ____________ __________ are used in traditional ______________ medicine, according to a new report.</w:t>
+        <w:t>-:  ______________________ populations are under serious threat ______ ____ the demand for __________ ____________ __________ are used in traditional Chinese medicine, __________________ to a new report.</w:t>
       </w:r>
     </w:p>
     <w:p/>
@@ -501,7 +812,7 @@
         <w:ind w:left="283"/>
       </w:pPr>
       <w:r>
-        <w:t>-: Gelatin produced ________ donkey ________ ____ a ______ ingredient ____ ______ of ______________ favorite traditional remedies, known as ejiao, which is used to __________ a range of ailments ________ colds to insomnia.</w:t>
+        <w:t>-: ______________ produced from ____________ hide ____ a key ingredient of one of China's favorite ______________________ remedies, __________ as ejiao, which is ________ to __________ a range ____ ailments from __________ to insomnia.</w:t>
       </w:r>
     </w:p>
     <w:p/>
@@ -510,7 +821,7 @@
         <w:ind w:left="283"/>
       </w:pPr>
       <w:r>
-        <w:t>-: With just under 5 million skins ____________ ________ ________ ______ __________ ______________________ ______ industry __________ need more ________ half the world's ______________ donkeys over the ________ five years ____ meet demand, according to a report from ______ Donkey Sanctuary.</w:t>
+        <w:t>-: With just under 5 ______________ __________ needed ________ year ______ __________ production, the industry would need more ________ half ______ world's current donkeys ________ ______ ________ ________ years ____ meet demand, __________________ to a report from The Donkey Sanctuary.</w:t>
       </w:r>
     </w:p>
     <w:p/>
@@ -519,7 +830,7 @@
         <w:ind w:left="283"/>
       </w:pPr>
       <w:r>
-        <w:t>-: In the past ______ __________ the __________ industry has grown ______________ ______ ____ __________________ ____________ and price rises, with annual production ____________________ ________ __________ tonnes in 2013 to 5,600 tonnes ____ 2016, according to The Donkey Sanctuary.</w:t>
+        <w:t>-: ____ the ________ six __________ ______ ejiao industry ______ grown ______________ due to increased demand ______ price rises, ________ annual production increasing from 3,200 tonnes in 2013 ____ 5,600 ____________ ____ 2016, __________________ to The Donkey Sanctuary.</w:t>
       </w:r>
     </w:p>
     <w:p/>
@@ -528,7 +839,7 @@
         <w:ind w:left="283"/>
       </w:pPr>
       <w:r>
-        <w:t>-: To ________ ______________ Chinese businesses ________ about 4.8 million ____________ hides per year.</w:t>
+        <w:t>-: To meet demand, ______________ businesses need about ______ ______________ donkey hides ______ year.</w:t>
       </w:r>
     </w:p>
     <w:p/>
@@ -537,7 +848,7 @@
         <w:ind w:left="283"/>
       </w:pPr>
       <w:r>
-        <w:t>-: Donkey populations in China have collapsed 76% since __________ ____ the ________________ has ____________ ____ ______________ suppliers, particularly in ______________ Asia ______ __________ America, says the organization.</w:t>
+        <w:t>-: Donkey ______________________ in __________ have collapsed 76% __________ 1992, so the industry has ____________ to foreign suppliers, particularly ____ Africa, Asia and __________ ________________ ________ ______ organization.</w:t>
       </w:r>
     </w:p>
     <w:p/>
@@ -546,7 +857,7 @@
         <w:ind w:left="283"/>
       </w:pPr>
       <w:r>
-        <w:t>-: Brazil ______ seen a 28% reduction in donkey populations __________ 2007, compared ____ ______ in Botswana ______ ______ in Kyrgyzstan.</w:t>
+        <w:t>-: ____________ ______ seen a 28% reduction in donkey populations __________ 2007, ________________ to 37% in Botswana and 53% ____ Kyrgyzstan.</w:t>
       </w:r>
     </w:p>
     <w:p/>
@@ -555,7 +866,7 @@
         <w:ind w:left="283"/>
       </w:pPr>
       <w:r>
-        <w:t>-: In response ______ Donkey Sanctuary is pressing for "an urgent halt to ______ ______________ unregulated ____________ __________ in ____________ skins ____________ donkeys are __________________ __________ out in some areas."</w:t>
+        <w:t>-: In response ______ ____________ Sanctuary is pressing ______ "an urgent halt ____ the largely unregulated global trade ____ ____________ skins before donkeys are __________________ __________ out in ________ areas."</w:t>
       </w:r>
     </w:p>
     <w:p/>
@@ -564,7 +875,7 @@
         <w:ind w:left="283"/>
       </w:pPr>
       <w:r>
-        <w:t>-: The impact ____ the collapse ____ the donkey population will be felt most ____________ ____ those 500 ______________ people who rely ____ the ______________ in some of ______ ______________ ______________ ________________________ according to the organization.</w:t>
+        <w:t>-: The ____________ of the ________________ of ______ donkey ____________________ will be felt most ____________ by __________ 500 ______________ people who rely on the animals in ________ ____ ______ world's poorest communities, __________________ to the organization.</w:t>
       </w:r>
     </w:p>
     <w:p/>
@@ -573,7 +884,7 @@
         <w:ind w:left="283"/>
       </w:pPr>
       <w:r>
-        <w:t xml:space="preserve">-: __________ ______ ________ reportedly terrible animal welfare abuses in the supply ____________ the report states, as ______________ are often ____________ then ______________________ to slaughterhouses in ________________ ______________________ </w:t>
+        <w:t xml:space="preserve">-: There ______ also reportedly ________________ animal welfare ____________ in ______ supply chain, the report states, ____ donkeys are __________ ____________ ________ ______________________ to slaughterhouses in terrible conditions. </w:t>
       </w:r>
     </w:p>
     <w:p/>
@@ -582,7 +893,7 @@
         <w:ind w:left="283"/>
       </w:pPr>
       <w:r>
-        <w:t>-: Given ______ __________ of demand, even ________________ mares and __________ foals, as well ____ sick and ______________ donkeys, ______ being traded.</w:t>
+        <w:t>-: Given the __________ of demand, even ________________ __________ ______ young ____________ as well as ________ and injured donkeys, are __________ traded.</w:t>
       </w:r>
     </w:p>
     <w:p/>
@@ -591,7 +902,7 @@
         <w:ind w:left="283"/>
       </w:pPr>
       <w:r>
-        <w:t>-: The ____________ ______________ that the trade ________ presents biosecurity risks, with ____________________ __________________ encouraging ______ spread of ________________ such as ________________ tetanus and equine flu.</w:t>
+        <w:t>-: The report reveals ________ the trade ________ presents biosecurity risks, with ____________________ practices encouraging ______ spread ____ diseases ________ ____ anthrax, tetanus ______ equine flu.</w:t>
       </w:r>
     </w:p>
     <w:p/>
@@ -600,7 +911,7 @@
         <w:ind w:left="283"/>
       </w:pPr>
       <w:r>
-        <w:t>-: "This ____ __________________ ____ an ________________ and ________________________ scale," ________ Mike Baker, chief executive of The Donkey Sanctuary.</w:t>
+        <w:t>-: "This ____ suffering ____ an ________________ and ________________________ scale," said ________ Baker, chief executive ____ The Donkey Sanctuary.</w:t>
       </w:r>
     </w:p>
     <w:p/>
@@ -609,7 +920,7 @@
         <w:ind w:left="283"/>
       </w:pPr>
       <w:r>
-        <w:t>-: __________ suffering is not just ________________ to donkeys as ____ also __________________ the livelihood ____ ________________ of people."</w:t>
+        <w:t>-: "This suffering ____ ______ just confined ____ ______________ as it also threatens ______ livelihood of millions ____ people."</w:t>
       </w:r>
     </w:p>
     <w:p/>
@@ -618,7 +929,7 @@
         <w:ind w:left="283"/>
       </w:pPr>
       <w:r>
-        <w:t>-: The ____________ Sanctuary ____ pressing ______ ejiao manufacturers to switch to artificially-grown donkey-derived __________________ ____________ than hides.</w:t>
+        <w:t>-: ______ Donkey __________________ is ________________ for ejiao __________________________ to switch to artificially-grown donkey-derived collagen, rather ________ hides.</w:t>
       </w:r>
     </w:p>
     <w:p/>
@@ -627,7 +938,7 @@
         <w:ind w:left="283"/>
       </w:pPr>
       <w:r>
-        <w:t>-: __________ should also ______________ the ____________ of donkeys, according to ______ organization.</w:t>
+        <w:t>-: China ____________ ________ suspend ______ import ____ donkeys, according to the organization.</w:t>
       </w:r>
     </w:p>
     <w:p/>
@@ -636,7 +947,7 @@
         <w:ind w:left="283"/>
       </w:pPr>
       <w:r>
-        <w:t>-: ______ Register of Chinese Herbal ________________ (RCHM), __________ regulates ______________________ Chinese herbal medicine in the UK, ________ ____ ________________ the use ____ substances that ________________ animals or ______________ them to cruel practices.</w:t>
+        <w:t>-: The Register ____ ______________ Herbal ________________ (RCHM), which regulates ______________________ Chinese herbal medicine in the UK, said ____ condemns the use of ____________________ ________ endanger animals or ______________ them ____ __________ practices.</w:t>
       </w:r>
     </w:p>
     <w:p/>
@@ -645,7 +956,7 @@
         <w:ind w:left="283"/>
       </w:pPr>
       <w:r>
-        <w:t>-: The organization recognizes ______ outcry over unethical sourcing of donkey ____________ said RCHM ______________ member ____________ ________ ____ a statement.</w:t>
+        <w:t>-: The ________________________ recognizes the outcry over unethical ________________ of donkey ____________ ________ ________ council member ____________ John in a statement.</w:t>
       </w:r>
     </w:p>
     <w:p/>
@@ -654,7 +965,7 @@
         <w:ind w:left="283"/>
       </w:pPr>
       <w:r>
-        <w:t>-: "Whilst ________ ______________ products ________ their __________________ uses, __________ ______ in modern Chinese medicine ________________ is unnecessary and unethical using current sourcing," ________ John.</w:t>
+        <w:t>-: "Whilst such ______________ products have their __________________ uses, __________ ______ in modern ______________ medicine practice ____ ______________________ and unethical __________ current sourcing," said John.</w:t>
       </w:r>
     </w:p>
     <w:p/>
@@ -663,7 +974,7 @@
         <w:ind w:left="283"/>
       </w:pPr>
       <w:r>
-        <w:t>-: Gelatin from beef, pork or ______________ can ____ used ____ ____ alternative, __________ John, while vegetarians can ______ ______________ kinds of ________________ and herbs.</w:t>
+        <w:t>-: Gelatin from beef, ________ ____ chicken can be used ____ ____ ________________________ __________ John, while ______________________ can use certain __________ of seaweeds and herbs.</w:t>
       </w:r>
     </w:p>
     <w:p/>
@@ -672,7 +983,7 @@
         <w:ind w:left="283"/>
       </w:pPr>
       <w:r>
-        <w:t>-: ______________ rapid __________________________________ ______ move away ________ traditional agriculture saw ______ country's ____________ population plummet in recent decades.</w:t>
+        <w:t>-: China's rapid __________________________________ and ________ ________ from traditional ______________________ saw the __________________ donkey population ______________ in recent decades.</w:t>
       </w:r>
     </w:p>
     <w:p/>
@@ -681,7 +992,7 @@
         <w:ind w:left="283"/>
       </w:pPr>
       <w:r>
-        <w:t>-: Traders started to ________ elsewhere for ____________ buying ____ such large ______________ ____ animals that governments such ____ Niger ______ ______________ Faso banned the sale ____ donkeys ____ China ______ to environmental and economic problems.</w:t>
+        <w:t>-: ______________ started to look __________________ ______ hides, buying up such __________ ______________ ____ animals that governments such as Niger ______ ______________ Faso banned ______ sale of ______________ to China due to __________________________ and economic problems.</w:t>
       </w:r>
     </w:p>
     <w:p/>
@@ -690,7 +1001,7 @@
         <w:ind w:left="283"/>
       </w:pPr>
       <w:r>
-        <w:t>-: So far ____ __________________ ________ taken action to ______________ their donkey populations, __________________ to The Donkey Sanctuary.</w:t>
+        <w:t>-: So far ____ __________________ have __________ action to protect their donkey populations, according ____ The ____________ Sanctuary.</w:t>
       </w:r>
     </w:p>
     <w:p/>

</xml_diff>